<commit_message>
update des entité uml
</commit_message>
<xml_diff>
--- a/Diagramme/Identification des entités.docx
+++ b/Diagramme/Identification des entités.docx
@@ -84,6 +84,18 @@
       </w:r>
     </w:p>
     <w:p>
+      <w:pPr>
+        <w:pStyle w:val="Paragraphedeliste"/>
+        <w:numPr>
+          <w:ilvl w:val="0"/>
+          <w:numId w:val="2"/>
+        </w:numPr>
+      </w:pPr>
+      <w:r>
+        <w:t xml:space="preserve">Mot de passe oublier </w:t>
+      </w:r>
+    </w:p>
+    <w:p>
       <w:r>
         <w:t>Cas d’utilisation 1 :  Inscription</w:t>
       </w:r>
@@ -145,6 +157,30 @@
         </w:numPr>
       </w:pPr>
       <w:r>
+        <w:t xml:space="preserve">Le système vérifie si le mail inscrit n’est pas un doublon </w:t>
+      </w:r>
+    </w:p>
+    <w:p>
+      <w:pPr>
+        <w:pStyle w:val="Paragraphedeliste"/>
+        <w:numPr>
+          <w:ilvl w:val="0"/>
+          <w:numId w:val="1"/>
+        </w:numPr>
+      </w:pPr>
+      <w:r>
+        <w:t>Le système envoie un message pour signaler le doublon quand il s’agit d’un doublon</w:t>
+      </w:r>
+    </w:p>
+    <w:p>
+      <w:pPr>
+        <w:pStyle w:val="Paragraphedeliste"/>
+        <w:numPr>
+          <w:ilvl w:val="0"/>
+          <w:numId w:val="1"/>
+        </w:numPr>
+      </w:pPr>
+      <w:r>
         <w:t>Le système enregistre les informations de l’utilisateur</w:t>
       </w:r>
     </w:p>
@@ -199,36 +235,15 @@
         </w:numPr>
       </w:pPr>
       <w:r>
-        <w:t>Le système renvoie une interface avec un message d</w:t>
-      </w:r>
-      <w:r>
-        <w:t>e confirmation d’inscription</w:t>
-      </w:r>
-      <w:r>
-        <w:t xml:space="preserve"> lorsque les informations </w:t>
-      </w:r>
-      <w:r>
-        <w:t>sont</w:t>
-      </w:r>
-      <w:r>
-        <w:t xml:space="preserve"> </w:t>
-      </w:r>
-      <w:r>
-        <w:t>enregistrées</w:t>
-      </w:r>
-    </w:p>
-    <w:p>
-      <w:r>
-        <w:t xml:space="preserve">Cas d’utilisation </w:t>
-      </w:r>
-      <w:r>
-        <w:t>2</w:t>
-      </w:r>
-      <w:r>
-        <w:t xml:space="preserve"> :  </w:t>
-      </w:r>
-      <w:r>
-        <w:t>Login</w:t>
+        <w:t>Le système renvoie une interface avec un message de confirmation d’inscription lorsque les informations sont enregistrées</w:t>
+      </w:r>
+      <w:r>
+        <w:t xml:space="preserve"> et reviens à la page d’accueil</w:t>
+      </w:r>
+    </w:p>
+    <w:p>
+      <w:r>
+        <w:t>Cas d’utilisation 2 :  Login</w:t>
       </w:r>
     </w:p>
     <w:p>
@@ -285,10 +300,7 @@
         </w:numPr>
       </w:pPr>
       <w:r>
-        <w:t xml:space="preserve">Le système renvoie une interface avec un message d’erreur lorsque les </w:t>
-      </w:r>
-      <w:r>
-        <w:t>informations sont incorrectes</w:t>
+        <w:t>Le système renvoie une interface avec un message d’erreur lorsque les informations sont incorrectes</w:t>
       </w:r>
     </w:p>
     <w:p>
@@ -300,13 +312,8 @@
         </w:numPr>
       </w:pPr>
       <w:r>
-        <w:t xml:space="preserve">Si les informations de login sont correctes et s’il s’agit de la première connexion, le système affiche une interface pour le changement de login et </w:t>
-      </w:r>
-      <w:proofErr w:type="spellStart"/>
-      <w:r>
-        <w:t>password</w:t>
-      </w:r>
-      <w:proofErr w:type="spellEnd"/>
+        <w:t>Si les informations de login sont correctes et s’il s’agit de la première connexion, le système affiche une interface pour le changement de login et password</w:t>
+      </w:r>
     </w:p>
     <w:p>
       <w:pPr>
@@ -317,15 +324,7 @@
         </w:numPr>
       </w:pPr>
       <w:r>
-        <w:t xml:space="preserve">L’utilisateur remplit sont nouveau login et </w:t>
-      </w:r>
-      <w:proofErr w:type="spellStart"/>
-      <w:r>
-        <w:t>password</w:t>
-      </w:r>
-      <w:proofErr w:type="spellEnd"/>
-      <w:r>
-        <w:t xml:space="preserve"> et clique sur enregistrer</w:t>
+        <w:t>L’utilisateur remplit sont nouveau login et password et clique sur enregistrer</w:t>
       </w:r>
     </w:p>
     <w:p>
@@ -350,6 +349,18 @@
       </w:pPr>
       <w:r>
         <w:t xml:space="preserve">Sinon le système envoie un message d’erreur pour login déjà utilisé </w:t>
+      </w:r>
+    </w:p>
+    <w:p>
+      <w:pPr>
+        <w:pStyle w:val="Paragraphedeliste"/>
+        <w:numPr>
+          <w:ilvl w:val="0"/>
+          <w:numId w:val="3"/>
+        </w:numPr>
+      </w:pPr>
+      <w:r>
+        <w:t>Le système crée une session avec les identifiants de l’utilisateur</w:t>
       </w:r>
     </w:p>
     <w:p>
@@ -397,6 +408,7 @@
         </w:numPr>
       </w:pPr>
       <w:r>
+        <w:lastRenderedPageBreak/>
         <w:t>Déconnection</w:t>
       </w:r>
     </w:p>
@@ -405,13 +417,129 @@
         <w:t xml:space="preserve">Cas d’utilisation </w:t>
       </w:r>
       <w:r>
-        <w:t>3</w:t>
-      </w:r>
-      <w:r>
-        <w:t xml:space="preserve"> :  </w:t>
-      </w:r>
-      <w:r>
-        <w:t>Inscription au cours</w:t>
+        <w:t>3 : mot de passe oublié</w:t>
+      </w:r>
+    </w:p>
+    <w:p>
+      <w:pPr>
+        <w:pStyle w:val="Paragraphedeliste"/>
+        <w:numPr>
+          <w:ilvl w:val="0"/>
+          <w:numId w:val="7"/>
+        </w:numPr>
+      </w:pPr>
+      <w:r>
+        <w:t>L’utilisateur clique sur le bouton mot de passe oublié</w:t>
+      </w:r>
+    </w:p>
+    <w:p>
+      <w:pPr>
+        <w:pStyle w:val="Paragraphedeliste"/>
+        <w:numPr>
+          <w:ilvl w:val="0"/>
+          <w:numId w:val="7"/>
+        </w:numPr>
+      </w:pPr>
+      <w:r>
+        <w:t>Le système affiche une interface pour demander le mail de l’utilisateur</w:t>
+      </w:r>
+    </w:p>
+    <w:p>
+      <w:pPr>
+        <w:pStyle w:val="Paragraphedeliste"/>
+        <w:numPr>
+          <w:ilvl w:val="0"/>
+          <w:numId w:val="7"/>
+        </w:numPr>
+      </w:pPr>
+      <w:r>
+        <w:t>L’utilisateur inscrit son mot de passe et clique sur ok</w:t>
+      </w:r>
+    </w:p>
+    <w:p>
+      <w:pPr>
+        <w:pStyle w:val="Paragraphedeliste"/>
+        <w:numPr>
+          <w:ilvl w:val="0"/>
+          <w:numId w:val="7"/>
+        </w:numPr>
+      </w:pPr>
+      <w:r>
+        <w:t>Le système vérifie dans la base de donnée si le mail de l’utilisateur est inscrit</w:t>
+      </w:r>
+    </w:p>
+    <w:p>
+      <w:pPr>
+        <w:pStyle w:val="Paragraphedeliste"/>
+        <w:numPr>
+          <w:ilvl w:val="0"/>
+          <w:numId w:val="7"/>
+        </w:numPr>
+      </w:pPr>
+      <w:r>
+        <w:t xml:space="preserve">Si le mail n’est pas inscrit le système envoie un message de mail incorrect </w:t>
+      </w:r>
+    </w:p>
+    <w:p>
+      <w:pPr>
+        <w:pStyle w:val="Paragraphedeliste"/>
+        <w:numPr>
+          <w:ilvl w:val="0"/>
+          <w:numId w:val="7"/>
+        </w:numPr>
+      </w:pPr>
+      <w:r>
+        <w:t>Si le mail est inscrit le système envoie une interface pour le nouveau mot de passe</w:t>
+      </w:r>
+    </w:p>
+    <w:p>
+      <w:pPr>
+        <w:pStyle w:val="Paragraphedeliste"/>
+        <w:numPr>
+          <w:ilvl w:val="0"/>
+          <w:numId w:val="7"/>
+        </w:numPr>
+      </w:pPr>
+      <w:r>
+        <w:t xml:space="preserve">L’utilisateur saisi le nouveau mot de passe et clique sur modifier </w:t>
+      </w:r>
+    </w:p>
+    <w:p>
+      <w:pPr>
+        <w:pStyle w:val="Paragraphedeliste"/>
+        <w:numPr>
+          <w:ilvl w:val="0"/>
+          <w:numId w:val="7"/>
+        </w:numPr>
+      </w:pPr>
+      <w:r>
+        <w:t xml:space="preserve">Le système modifie le mot de passe dans la base de données </w:t>
+      </w:r>
+    </w:p>
+    <w:p>
+      <w:pPr>
+        <w:pStyle w:val="Paragraphedeliste"/>
+        <w:numPr>
+          <w:ilvl w:val="0"/>
+          <w:numId w:val="7"/>
+        </w:numPr>
+      </w:pPr>
+      <w:r>
+        <w:t xml:space="preserve">Le système envoie </w:t>
+      </w:r>
+      <w:r>
+        <w:t>un message de modification réussi et retourne a la page d’accueil</w:t>
+      </w:r>
+    </w:p>
+    <w:p>
+      <w:r>
+        <w:t xml:space="preserve">Cas d’utilisation </w:t>
+      </w:r>
+      <w:r>
+        <w:t>4</w:t>
+      </w:r>
+      <w:r>
+        <w:t> :  Inscription au cours</w:t>
       </w:r>
     </w:p>
     <w:p>
@@ -423,7 +551,7 @@
         </w:numPr>
       </w:pPr>
       <w:r>
-        <w:t>L’utilisateur clique sur le cours auquel il veut participer</w:t>
+        <w:t>Lors de l’affichage des cours un bouton inscription apparait si l’utilisateur n’est pas encore inscrit</w:t>
       </w:r>
     </w:p>
     <w:p>
@@ -435,20 +563,262 @@
         </w:numPr>
       </w:pPr>
       <w:r>
+        <w:t xml:space="preserve">L’utilisateur clique sur </w:t>
+      </w:r>
+      <w:r>
+        <w:t xml:space="preserve">inscription sur </w:t>
+      </w:r>
+      <w:r>
+        <w:t>le cours auquel il veut participer</w:t>
+      </w:r>
+    </w:p>
+    <w:p>
+      <w:pPr>
+        <w:pStyle w:val="Paragraphedeliste"/>
+        <w:numPr>
+          <w:ilvl w:val="0"/>
+          <w:numId w:val="4"/>
+        </w:numPr>
+      </w:pPr>
+      <w:r>
+        <w:t xml:space="preserve">Le système enregistre le cours </w:t>
+      </w:r>
+    </w:p>
+    <w:p>
+      <w:pPr>
+        <w:pStyle w:val="Paragraphedeliste"/>
+        <w:numPr>
+          <w:ilvl w:val="0"/>
+          <w:numId w:val="4"/>
+        </w:numPr>
+      </w:pPr>
+      <w:r>
+        <w:t>Le système affiche le message « vous êtes inscrit à ce cours » sur le cours</w:t>
+      </w:r>
+      <w:r>
+        <w:t xml:space="preserve"> si l’utilisateur est déjà inscrit au cours</w:t>
+      </w:r>
+    </w:p>
+    <w:p>
+      <w:r>
+        <w:t xml:space="preserve">Cas d’utilisateur </w:t>
+      </w:r>
+      <w:r>
+        <w:t>5</w:t>
+      </w:r>
+      <w:r>
+        <w:t> : consulter la liste de cours auquel l’utilisateur est inscrit</w:t>
+      </w:r>
+    </w:p>
+    <w:p>
+      <w:pPr>
+        <w:pStyle w:val="Paragraphedeliste"/>
+        <w:numPr>
+          <w:ilvl w:val="0"/>
+          <w:numId w:val="5"/>
+        </w:numPr>
+      </w:pPr>
+      <w:r>
+        <w:t>L’utilisateur clique sur consulter la liste de cours</w:t>
+      </w:r>
+    </w:p>
+    <w:p>
+      <w:pPr>
+        <w:pStyle w:val="Paragraphedeliste"/>
+        <w:numPr>
+          <w:ilvl w:val="0"/>
+          <w:numId w:val="5"/>
+        </w:numPr>
+      </w:pPr>
+      <w:r>
+        <w:t>Le système affiche la liste des cours auquel l’utilisateur est inscrit</w:t>
+      </w:r>
+    </w:p>
+    <w:p>
+      <w:pPr>
+        <w:pStyle w:val="Paragraphedeliste"/>
+        <w:numPr>
+          <w:ilvl w:val="0"/>
+          <w:numId w:val="5"/>
+        </w:numPr>
+      </w:pPr>
+      <w:r>
+        <w:t>L’utilisateur clique sur un cours auquel il est inscrit pour avoirs les informations du cours avec un bouton envoie mail à l’enseignant</w:t>
+      </w:r>
+      <w:r>
+        <w:t xml:space="preserve"> et un autre bouton forum de classe</w:t>
+      </w:r>
+    </w:p>
+    <w:p>
+      <w:r>
+        <w:t xml:space="preserve">Cas d’utilisateur </w:t>
+      </w:r>
+      <w:r>
+        <w:t>6</w:t>
+      </w:r>
+      <w:r>
+        <w:t> : Envoie mail au professeur du cours</w:t>
+      </w:r>
+    </w:p>
+    <w:p>
+      <w:pPr>
+        <w:pStyle w:val="Paragraphedeliste"/>
+        <w:numPr>
+          <w:ilvl w:val="0"/>
+          <w:numId w:val="5"/>
+        </w:numPr>
+      </w:pPr>
+      <w:r>
+        <w:t>L’utilisateur clique sur le bouton envoi</w:t>
+      </w:r>
+      <w:r>
+        <w:t>e un mail à l’enseignant</w:t>
+      </w:r>
+    </w:p>
+    <w:p>
+      <w:pPr>
+        <w:pStyle w:val="Paragraphedeliste"/>
+        <w:numPr>
+          <w:ilvl w:val="0"/>
+          <w:numId w:val="5"/>
+        </w:numPr>
+      </w:pPr>
+      <w:r>
+        <w:t xml:space="preserve">Le système ouvre une interface pour écrire un mail avec le nom et l’adresse mail de l’enseignant </w:t>
+      </w:r>
+    </w:p>
+    <w:p>
+      <w:pPr>
+        <w:pStyle w:val="Paragraphedeliste"/>
+        <w:numPr>
+          <w:ilvl w:val="0"/>
+          <w:numId w:val="5"/>
+        </w:numPr>
+      </w:pPr>
+      <w:r>
+        <w:t>L’utilisateur écrit sa requête et clique sur le bouton envoyer</w:t>
+      </w:r>
+    </w:p>
+    <w:p>
+      <w:pPr>
+        <w:pStyle w:val="Paragraphedeliste"/>
+        <w:numPr>
+          <w:ilvl w:val="0"/>
+          <w:numId w:val="5"/>
+        </w:numPr>
+      </w:pPr>
+      <w:r>
+        <w:t>Le système envoie le message à l’enseignant</w:t>
+      </w:r>
+    </w:p>
+    <w:p>
+      <w:r>
+        <w:t xml:space="preserve">Cas d’utilisateur </w:t>
+      </w:r>
+      <w:r>
+        <w:t>7</w:t>
+      </w:r>
+      <w:r>
+        <w:t> : Envoie mail aux étudiants du cours</w:t>
+      </w:r>
+    </w:p>
+    <w:p>
+      <w:pPr>
+        <w:pStyle w:val="Paragraphedeliste"/>
+        <w:numPr>
+          <w:ilvl w:val="0"/>
+          <w:numId w:val="6"/>
+        </w:numPr>
+      </w:pPr>
+      <w:r>
+        <w:t>L’utilisateur clique sur le bouton envoie message aux étudiants</w:t>
+      </w:r>
+    </w:p>
+    <w:p>
+      <w:pPr>
+        <w:pStyle w:val="Paragraphedeliste"/>
+        <w:numPr>
+          <w:ilvl w:val="0"/>
+          <w:numId w:val="6"/>
+        </w:numPr>
+      </w:pPr>
+      <w:r>
+        <w:t xml:space="preserve">Le système ouvre une interface pour saisir son message et avec en </w:t>
+      </w:r>
+      <w:r>
+        <w:t>entête</w:t>
+      </w:r>
+      <w:r>
+        <w:t xml:space="preserve"> ‘’tous les </w:t>
+      </w:r>
+      <w:r>
+        <w:t>é</w:t>
+      </w:r>
+      <w:r>
+        <w:t>tudiants’’</w:t>
+      </w:r>
+    </w:p>
+    <w:p>
+      <w:pPr>
+        <w:pStyle w:val="Paragraphedeliste"/>
+        <w:numPr>
+          <w:ilvl w:val="0"/>
+          <w:numId w:val="6"/>
+        </w:numPr>
+      </w:pPr>
+      <w:r>
+        <w:t>L’utilisateur saisi son message et clique sur le bouton envoyer</w:t>
+      </w:r>
+    </w:p>
+    <w:p>
+      <w:pPr>
+        <w:pStyle w:val="Paragraphedeliste"/>
+        <w:numPr>
+          <w:ilvl w:val="0"/>
+          <w:numId w:val="6"/>
+        </w:numPr>
+      </w:pPr>
+      <w:r>
+        <w:t xml:space="preserve">Le système envoie le message </w:t>
+      </w:r>
+      <w:r>
+        <w:t>à</w:t>
+      </w:r>
+      <w:r>
+        <w:t xml:space="preserve"> tous les </w:t>
+      </w:r>
+      <w:r>
+        <w:t>étudiants du même cours</w:t>
+      </w:r>
+    </w:p>
+    <w:p>
+      <w:r>
+        <w:t>Cas d’utilisateur 8 : Déconnection</w:t>
+      </w:r>
+    </w:p>
+    <w:p>
+      <w:pPr>
+        <w:pStyle w:val="Paragraphedeliste"/>
+        <w:numPr>
+          <w:ilvl w:val="0"/>
+          <w:numId w:val="8"/>
+        </w:numPr>
+      </w:pPr>
+      <w:r>
+        <w:t>L’utilisateur clique sur le bouton déconnection</w:t>
+      </w:r>
+    </w:p>
+    <w:p>
+      <w:pPr>
+        <w:pStyle w:val="Paragraphedeliste"/>
+        <w:numPr>
+          <w:ilvl w:val="0"/>
+          <w:numId w:val="8"/>
+        </w:numPr>
+      </w:pPr>
+      <w:r>
         <w:lastRenderedPageBreak/>
-        <w:t xml:space="preserve">Le système enregistre le cours </w:t>
-      </w:r>
-    </w:p>
-    <w:p>
-      <w:pPr>
-        <w:pStyle w:val="Paragraphedeliste"/>
-        <w:numPr>
-          <w:ilvl w:val="0"/>
-          <w:numId w:val="4"/>
-        </w:numPr>
-      </w:pPr>
-      <w:r>
-        <w:t>Le système affiche le message « vous êtes inscrit à ce cours » sur le cours</w:t>
+        <w:t xml:space="preserve">Le système détruit la session utilisateur et renvoie à la page d’accueil </w:t>
       </w:r>
     </w:p>
     <w:p/>
@@ -579,6 +949,232 @@
     </w:lvl>
   </w:abstractNum>
   <w:abstractNum w:abstractNumId="1" w15:restartNumberingAfterBreak="0">
+    <w:nsid w:val="14C04DFA"/>
+    <w:multiLevelType w:val="hybridMultilevel"/>
+    <w:tmpl w:val="79122D2C"/>
+    <w:lvl w:ilvl="0" w:tplc="0C0C0001">
+      <w:start w:val="1"/>
+      <w:numFmt w:val="bullet"/>
+      <w:lvlText w:val=""/>
+      <w:lvlJc w:val="left"/>
+      <w:pPr>
+        <w:ind w:left="720" w:hanging="360"/>
+      </w:pPr>
+      <w:rPr>
+        <w:rFonts w:ascii="Symbol" w:hAnsi="Symbol" w:hint="default"/>
+      </w:rPr>
+    </w:lvl>
+    <w:lvl w:ilvl="1" w:tplc="0C0C0003" w:tentative="1">
+      <w:start w:val="1"/>
+      <w:numFmt w:val="bullet"/>
+      <w:lvlText w:val="o"/>
+      <w:lvlJc w:val="left"/>
+      <w:pPr>
+        <w:ind w:left="1440" w:hanging="360"/>
+      </w:pPr>
+      <w:rPr>
+        <w:rFonts w:ascii="Courier New" w:hAnsi="Courier New" w:cs="Courier New" w:hint="default"/>
+      </w:rPr>
+    </w:lvl>
+    <w:lvl w:ilvl="2" w:tplc="0C0C0005" w:tentative="1">
+      <w:start w:val="1"/>
+      <w:numFmt w:val="bullet"/>
+      <w:lvlText w:val=""/>
+      <w:lvlJc w:val="left"/>
+      <w:pPr>
+        <w:ind w:left="2160" w:hanging="360"/>
+      </w:pPr>
+      <w:rPr>
+        <w:rFonts w:ascii="Wingdings" w:hAnsi="Wingdings" w:hint="default"/>
+      </w:rPr>
+    </w:lvl>
+    <w:lvl w:ilvl="3" w:tplc="0C0C0001" w:tentative="1">
+      <w:start w:val="1"/>
+      <w:numFmt w:val="bullet"/>
+      <w:lvlText w:val=""/>
+      <w:lvlJc w:val="left"/>
+      <w:pPr>
+        <w:ind w:left="2880" w:hanging="360"/>
+      </w:pPr>
+      <w:rPr>
+        <w:rFonts w:ascii="Symbol" w:hAnsi="Symbol" w:hint="default"/>
+      </w:rPr>
+    </w:lvl>
+    <w:lvl w:ilvl="4" w:tplc="0C0C0003" w:tentative="1">
+      <w:start w:val="1"/>
+      <w:numFmt w:val="bullet"/>
+      <w:lvlText w:val="o"/>
+      <w:lvlJc w:val="left"/>
+      <w:pPr>
+        <w:ind w:left="3600" w:hanging="360"/>
+      </w:pPr>
+      <w:rPr>
+        <w:rFonts w:ascii="Courier New" w:hAnsi="Courier New" w:cs="Courier New" w:hint="default"/>
+      </w:rPr>
+    </w:lvl>
+    <w:lvl w:ilvl="5" w:tplc="0C0C0005" w:tentative="1">
+      <w:start w:val="1"/>
+      <w:numFmt w:val="bullet"/>
+      <w:lvlText w:val=""/>
+      <w:lvlJc w:val="left"/>
+      <w:pPr>
+        <w:ind w:left="4320" w:hanging="360"/>
+      </w:pPr>
+      <w:rPr>
+        <w:rFonts w:ascii="Wingdings" w:hAnsi="Wingdings" w:hint="default"/>
+      </w:rPr>
+    </w:lvl>
+    <w:lvl w:ilvl="6" w:tplc="0C0C0001" w:tentative="1">
+      <w:start w:val="1"/>
+      <w:numFmt w:val="bullet"/>
+      <w:lvlText w:val=""/>
+      <w:lvlJc w:val="left"/>
+      <w:pPr>
+        <w:ind w:left="5040" w:hanging="360"/>
+      </w:pPr>
+      <w:rPr>
+        <w:rFonts w:ascii="Symbol" w:hAnsi="Symbol" w:hint="default"/>
+      </w:rPr>
+    </w:lvl>
+    <w:lvl w:ilvl="7" w:tplc="0C0C0003" w:tentative="1">
+      <w:start w:val="1"/>
+      <w:numFmt w:val="bullet"/>
+      <w:lvlText w:val="o"/>
+      <w:lvlJc w:val="left"/>
+      <w:pPr>
+        <w:ind w:left="5760" w:hanging="360"/>
+      </w:pPr>
+      <w:rPr>
+        <w:rFonts w:ascii="Courier New" w:hAnsi="Courier New" w:cs="Courier New" w:hint="default"/>
+      </w:rPr>
+    </w:lvl>
+    <w:lvl w:ilvl="8" w:tplc="0C0C0005" w:tentative="1">
+      <w:start w:val="1"/>
+      <w:numFmt w:val="bullet"/>
+      <w:lvlText w:val=""/>
+      <w:lvlJc w:val="left"/>
+      <w:pPr>
+        <w:ind w:left="6480" w:hanging="360"/>
+      </w:pPr>
+      <w:rPr>
+        <w:rFonts w:ascii="Wingdings" w:hAnsi="Wingdings" w:hint="default"/>
+      </w:rPr>
+    </w:lvl>
+  </w:abstractNum>
+  <w:abstractNum w:abstractNumId="2" w15:restartNumberingAfterBreak="0">
+    <w:nsid w:val="179B5C0F"/>
+    <w:multiLevelType w:val="hybridMultilevel"/>
+    <w:tmpl w:val="E95E6084"/>
+    <w:lvl w:ilvl="0" w:tplc="0C0C0001">
+      <w:start w:val="1"/>
+      <w:numFmt w:val="bullet"/>
+      <w:lvlText w:val=""/>
+      <w:lvlJc w:val="left"/>
+      <w:pPr>
+        <w:ind w:left="720" w:hanging="360"/>
+      </w:pPr>
+      <w:rPr>
+        <w:rFonts w:ascii="Symbol" w:hAnsi="Symbol" w:hint="default"/>
+      </w:rPr>
+    </w:lvl>
+    <w:lvl w:ilvl="1" w:tplc="0C0C0003" w:tentative="1">
+      <w:start w:val="1"/>
+      <w:numFmt w:val="bullet"/>
+      <w:lvlText w:val="o"/>
+      <w:lvlJc w:val="left"/>
+      <w:pPr>
+        <w:ind w:left="1440" w:hanging="360"/>
+      </w:pPr>
+      <w:rPr>
+        <w:rFonts w:ascii="Courier New" w:hAnsi="Courier New" w:cs="Courier New" w:hint="default"/>
+      </w:rPr>
+    </w:lvl>
+    <w:lvl w:ilvl="2" w:tplc="0C0C0005" w:tentative="1">
+      <w:start w:val="1"/>
+      <w:numFmt w:val="bullet"/>
+      <w:lvlText w:val=""/>
+      <w:lvlJc w:val="left"/>
+      <w:pPr>
+        <w:ind w:left="2160" w:hanging="360"/>
+      </w:pPr>
+      <w:rPr>
+        <w:rFonts w:ascii="Wingdings" w:hAnsi="Wingdings" w:hint="default"/>
+      </w:rPr>
+    </w:lvl>
+    <w:lvl w:ilvl="3" w:tplc="0C0C0001" w:tentative="1">
+      <w:start w:val="1"/>
+      <w:numFmt w:val="bullet"/>
+      <w:lvlText w:val=""/>
+      <w:lvlJc w:val="left"/>
+      <w:pPr>
+        <w:ind w:left="2880" w:hanging="360"/>
+      </w:pPr>
+      <w:rPr>
+        <w:rFonts w:ascii="Symbol" w:hAnsi="Symbol" w:hint="default"/>
+      </w:rPr>
+    </w:lvl>
+    <w:lvl w:ilvl="4" w:tplc="0C0C0003" w:tentative="1">
+      <w:start w:val="1"/>
+      <w:numFmt w:val="bullet"/>
+      <w:lvlText w:val="o"/>
+      <w:lvlJc w:val="left"/>
+      <w:pPr>
+        <w:ind w:left="3600" w:hanging="360"/>
+      </w:pPr>
+      <w:rPr>
+        <w:rFonts w:ascii="Courier New" w:hAnsi="Courier New" w:cs="Courier New" w:hint="default"/>
+      </w:rPr>
+    </w:lvl>
+    <w:lvl w:ilvl="5" w:tplc="0C0C0005" w:tentative="1">
+      <w:start w:val="1"/>
+      <w:numFmt w:val="bullet"/>
+      <w:lvlText w:val=""/>
+      <w:lvlJc w:val="left"/>
+      <w:pPr>
+        <w:ind w:left="4320" w:hanging="360"/>
+      </w:pPr>
+      <w:rPr>
+        <w:rFonts w:ascii="Wingdings" w:hAnsi="Wingdings" w:hint="default"/>
+      </w:rPr>
+    </w:lvl>
+    <w:lvl w:ilvl="6" w:tplc="0C0C0001" w:tentative="1">
+      <w:start w:val="1"/>
+      <w:numFmt w:val="bullet"/>
+      <w:lvlText w:val=""/>
+      <w:lvlJc w:val="left"/>
+      <w:pPr>
+        <w:ind w:left="5040" w:hanging="360"/>
+      </w:pPr>
+      <w:rPr>
+        <w:rFonts w:ascii="Symbol" w:hAnsi="Symbol" w:hint="default"/>
+      </w:rPr>
+    </w:lvl>
+    <w:lvl w:ilvl="7" w:tplc="0C0C0003" w:tentative="1">
+      <w:start w:val="1"/>
+      <w:numFmt w:val="bullet"/>
+      <w:lvlText w:val="o"/>
+      <w:lvlJc w:val="left"/>
+      <w:pPr>
+        <w:ind w:left="5760" w:hanging="360"/>
+      </w:pPr>
+      <w:rPr>
+        <w:rFonts w:ascii="Courier New" w:hAnsi="Courier New" w:cs="Courier New" w:hint="default"/>
+      </w:rPr>
+    </w:lvl>
+    <w:lvl w:ilvl="8" w:tplc="0C0C0005" w:tentative="1">
+      <w:start w:val="1"/>
+      <w:numFmt w:val="bullet"/>
+      <w:lvlText w:val=""/>
+      <w:lvlJc w:val="left"/>
+      <w:pPr>
+        <w:ind w:left="6480" w:hanging="360"/>
+      </w:pPr>
+      <w:rPr>
+        <w:rFonts w:ascii="Wingdings" w:hAnsi="Wingdings" w:hint="default"/>
+      </w:rPr>
+    </w:lvl>
+  </w:abstractNum>
+  <w:abstractNum w:abstractNumId="3" w15:restartNumberingAfterBreak="0">
     <w:nsid w:val="31EA0BCB"/>
     <w:multiLevelType w:val="hybridMultilevel"/>
     <w:tmpl w:val="145673CA"/>
@@ -691,7 +1287,233 @@
       </w:rPr>
     </w:lvl>
   </w:abstractNum>
-  <w:abstractNum w:abstractNumId="2" w15:restartNumberingAfterBreak="0">
+  <w:abstractNum w:abstractNumId="4" w15:restartNumberingAfterBreak="0">
+    <w:nsid w:val="723D7159"/>
+    <w:multiLevelType w:val="hybridMultilevel"/>
+    <w:tmpl w:val="4BD0BDC4"/>
+    <w:lvl w:ilvl="0" w:tplc="0C0C0001">
+      <w:start w:val="1"/>
+      <w:numFmt w:val="bullet"/>
+      <w:lvlText w:val=""/>
+      <w:lvlJc w:val="left"/>
+      <w:pPr>
+        <w:ind w:left="720" w:hanging="360"/>
+      </w:pPr>
+      <w:rPr>
+        <w:rFonts w:ascii="Symbol" w:hAnsi="Symbol" w:hint="default"/>
+      </w:rPr>
+    </w:lvl>
+    <w:lvl w:ilvl="1" w:tplc="0C0C0003" w:tentative="1">
+      <w:start w:val="1"/>
+      <w:numFmt w:val="bullet"/>
+      <w:lvlText w:val="o"/>
+      <w:lvlJc w:val="left"/>
+      <w:pPr>
+        <w:ind w:left="1440" w:hanging="360"/>
+      </w:pPr>
+      <w:rPr>
+        <w:rFonts w:ascii="Courier New" w:hAnsi="Courier New" w:cs="Courier New" w:hint="default"/>
+      </w:rPr>
+    </w:lvl>
+    <w:lvl w:ilvl="2" w:tplc="0C0C0005" w:tentative="1">
+      <w:start w:val="1"/>
+      <w:numFmt w:val="bullet"/>
+      <w:lvlText w:val=""/>
+      <w:lvlJc w:val="left"/>
+      <w:pPr>
+        <w:ind w:left="2160" w:hanging="360"/>
+      </w:pPr>
+      <w:rPr>
+        <w:rFonts w:ascii="Wingdings" w:hAnsi="Wingdings" w:hint="default"/>
+      </w:rPr>
+    </w:lvl>
+    <w:lvl w:ilvl="3" w:tplc="0C0C0001" w:tentative="1">
+      <w:start w:val="1"/>
+      <w:numFmt w:val="bullet"/>
+      <w:lvlText w:val=""/>
+      <w:lvlJc w:val="left"/>
+      <w:pPr>
+        <w:ind w:left="2880" w:hanging="360"/>
+      </w:pPr>
+      <w:rPr>
+        <w:rFonts w:ascii="Symbol" w:hAnsi="Symbol" w:hint="default"/>
+      </w:rPr>
+    </w:lvl>
+    <w:lvl w:ilvl="4" w:tplc="0C0C0003" w:tentative="1">
+      <w:start w:val="1"/>
+      <w:numFmt w:val="bullet"/>
+      <w:lvlText w:val="o"/>
+      <w:lvlJc w:val="left"/>
+      <w:pPr>
+        <w:ind w:left="3600" w:hanging="360"/>
+      </w:pPr>
+      <w:rPr>
+        <w:rFonts w:ascii="Courier New" w:hAnsi="Courier New" w:cs="Courier New" w:hint="default"/>
+      </w:rPr>
+    </w:lvl>
+    <w:lvl w:ilvl="5" w:tplc="0C0C0005" w:tentative="1">
+      <w:start w:val="1"/>
+      <w:numFmt w:val="bullet"/>
+      <w:lvlText w:val=""/>
+      <w:lvlJc w:val="left"/>
+      <w:pPr>
+        <w:ind w:left="4320" w:hanging="360"/>
+      </w:pPr>
+      <w:rPr>
+        <w:rFonts w:ascii="Wingdings" w:hAnsi="Wingdings" w:hint="default"/>
+      </w:rPr>
+    </w:lvl>
+    <w:lvl w:ilvl="6" w:tplc="0C0C0001" w:tentative="1">
+      <w:start w:val="1"/>
+      <w:numFmt w:val="bullet"/>
+      <w:lvlText w:val=""/>
+      <w:lvlJc w:val="left"/>
+      <w:pPr>
+        <w:ind w:left="5040" w:hanging="360"/>
+      </w:pPr>
+      <w:rPr>
+        <w:rFonts w:ascii="Symbol" w:hAnsi="Symbol" w:hint="default"/>
+      </w:rPr>
+    </w:lvl>
+    <w:lvl w:ilvl="7" w:tplc="0C0C0003" w:tentative="1">
+      <w:start w:val="1"/>
+      <w:numFmt w:val="bullet"/>
+      <w:lvlText w:val="o"/>
+      <w:lvlJc w:val="left"/>
+      <w:pPr>
+        <w:ind w:left="5760" w:hanging="360"/>
+      </w:pPr>
+      <w:rPr>
+        <w:rFonts w:ascii="Courier New" w:hAnsi="Courier New" w:cs="Courier New" w:hint="default"/>
+      </w:rPr>
+    </w:lvl>
+    <w:lvl w:ilvl="8" w:tplc="0C0C0005" w:tentative="1">
+      <w:start w:val="1"/>
+      <w:numFmt w:val="bullet"/>
+      <w:lvlText w:val=""/>
+      <w:lvlJc w:val="left"/>
+      <w:pPr>
+        <w:ind w:left="6480" w:hanging="360"/>
+      </w:pPr>
+      <w:rPr>
+        <w:rFonts w:ascii="Wingdings" w:hAnsi="Wingdings" w:hint="default"/>
+      </w:rPr>
+    </w:lvl>
+  </w:abstractNum>
+  <w:abstractNum w:abstractNumId="5" w15:restartNumberingAfterBreak="0">
+    <w:nsid w:val="77CD4FDA"/>
+    <w:multiLevelType w:val="hybridMultilevel"/>
+    <w:tmpl w:val="22EAD8F8"/>
+    <w:lvl w:ilvl="0" w:tplc="0C0C0001">
+      <w:start w:val="1"/>
+      <w:numFmt w:val="bullet"/>
+      <w:lvlText w:val=""/>
+      <w:lvlJc w:val="left"/>
+      <w:pPr>
+        <w:ind w:left="720" w:hanging="360"/>
+      </w:pPr>
+      <w:rPr>
+        <w:rFonts w:ascii="Symbol" w:hAnsi="Symbol" w:hint="default"/>
+      </w:rPr>
+    </w:lvl>
+    <w:lvl w:ilvl="1" w:tplc="0C0C0003" w:tentative="1">
+      <w:start w:val="1"/>
+      <w:numFmt w:val="bullet"/>
+      <w:lvlText w:val="o"/>
+      <w:lvlJc w:val="left"/>
+      <w:pPr>
+        <w:ind w:left="1440" w:hanging="360"/>
+      </w:pPr>
+      <w:rPr>
+        <w:rFonts w:ascii="Courier New" w:hAnsi="Courier New" w:cs="Courier New" w:hint="default"/>
+      </w:rPr>
+    </w:lvl>
+    <w:lvl w:ilvl="2" w:tplc="0C0C0005" w:tentative="1">
+      <w:start w:val="1"/>
+      <w:numFmt w:val="bullet"/>
+      <w:lvlText w:val=""/>
+      <w:lvlJc w:val="left"/>
+      <w:pPr>
+        <w:ind w:left="2160" w:hanging="360"/>
+      </w:pPr>
+      <w:rPr>
+        <w:rFonts w:ascii="Wingdings" w:hAnsi="Wingdings" w:hint="default"/>
+      </w:rPr>
+    </w:lvl>
+    <w:lvl w:ilvl="3" w:tplc="0C0C0001" w:tentative="1">
+      <w:start w:val="1"/>
+      <w:numFmt w:val="bullet"/>
+      <w:lvlText w:val=""/>
+      <w:lvlJc w:val="left"/>
+      <w:pPr>
+        <w:ind w:left="2880" w:hanging="360"/>
+      </w:pPr>
+      <w:rPr>
+        <w:rFonts w:ascii="Symbol" w:hAnsi="Symbol" w:hint="default"/>
+      </w:rPr>
+    </w:lvl>
+    <w:lvl w:ilvl="4" w:tplc="0C0C0003" w:tentative="1">
+      <w:start w:val="1"/>
+      <w:numFmt w:val="bullet"/>
+      <w:lvlText w:val="o"/>
+      <w:lvlJc w:val="left"/>
+      <w:pPr>
+        <w:ind w:left="3600" w:hanging="360"/>
+      </w:pPr>
+      <w:rPr>
+        <w:rFonts w:ascii="Courier New" w:hAnsi="Courier New" w:cs="Courier New" w:hint="default"/>
+      </w:rPr>
+    </w:lvl>
+    <w:lvl w:ilvl="5" w:tplc="0C0C0005" w:tentative="1">
+      <w:start w:val="1"/>
+      <w:numFmt w:val="bullet"/>
+      <w:lvlText w:val=""/>
+      <w:lvlJc w:val="left"/>
+      <w:pPr>
+        <w:ind w:left="4320" w:hanging="360"/>
+      </w:pPr>
+      <w:rPr>
+        <w:rFonts w:ascii="Wingdings" w:hAnsi="Wingdings" w:hint="default"/>
+      </w:rPr>
+    </w:lvl>
+    <w:lvl w:ilvl="6" w:tplc="0C0C0001" w:tentative="1">
+      <w:start w:val="1"/>
+      <w:numFmt w:val="bullet"/>
+      <w:lvlText w:val=""/>
+      <w:lvlJc w:val="left"/>
+      <w:pPr>
+        <w:ind w:left="5040" w:hanging="360"/>
+      </w:pPr>
+      <w:rPr>
+        <w:rFonts w:ascii="Symbol" w:hAnsi="Symbol" w:hint="default"/>
+      </w:rPr>
+    </w:lvl>
+    <w:lvl w:ilvl="7" w:tplc="0C0C0003" w:tentative="1">
+      <w:start w:val="1"/>
+      <w:numFmt w:val="bullet"/>
+      <w:lvlText w:val="o"/>
+      <w:lvlJc w:val="left"/>
+      <w:pPr>
+        <w:ind w:left="5760" w:hanging="360"/>
+      </w:pPr>
+      <w:rPr>
+        <w:rFonts w:ascii="Courier New" w:hAnsi="Courier New" w:cs="Courier New" w:hint="default"/>
+      </w:rPr>
+    </w:lvl>
+    <w:lvl w:ilvl="8" w:tplc="0C0C0005" w:tentative="1">
+      <w:start w:val="1"/>
+      <w:numFmt w:val="bullet"/>
+      <w:lvlText w:val=""/>
+      <w:lvlJc w:val="left"/>
+      <w:pPr>
+        <w:ind w:left="6480" w:hanging="360"/>
+      </w:pPr>
+      <w:rPr>
+        <w:rFonts w:ascii="Wingdings" w:hAnsi="Wingdings" w:hint="default"/>
+      </w:rPr>
+    </w:lvl>
+  </w:abstractNum>
+  <w:abstractNum w:abstractNumId="6" w15:restartNumberingAfterBreak="0">
     <w:nsid w:val="7D8D5909"/>
     <w:multiLevelType w:val="hybridMultilevel"/>
     <w:tmpl w:val="F01CE2D2"/>
@@ -804,7 +1626,7 @@
       </w:rPr>
     </w:lvl>
   </w:abstractNum>
-  <w:abstractNum w:abstractNumId="3" w15:restartNumberingAfterBreak="0">
+  <w:abstractNum w:abstractNumId="7" w15:restartNumberingAfterBreak="0">
     <w:nsid w:val="7E69677F"/>
     <w:multiLevelType w:val="hybridMultilevel"/>
     <w:tmpl w:val="A4D8A618"/>
@@ -918,15 +1740,27 @@
     </w:lvl>
   </w:abstractNum>
   <w:num w:numId="1">
-    <w:abstractNumId w:val="1"/>
+    <w:abstractNumId w:val="3"/>
   </w:num>
   <w:num w:numId="2">
-    <w:abstractNumId w:val="3"/>
+    <w:abstractNumId w:val="7"/>
   </w:num>
   <w:num w:numId="3">
     <w:abstractNumId w:val="0"/>
   </w:num>
   <w:num w:numId="4">
+    <w:abstractNumId w:val="6"/>
+  </w:num>
+  <w:num w:numId="5">
+    <w:abstractNumId w:val="5"/>
+  </w:num>
+  <w:num w:numId="6">
+    <w:abstractNumId w:val="4"/>
+  </w:num>
+  <w:num w:numId="7">
+    <w:abstractNumId w:val="1"/>
+  </w:num>
+  <w:num w:numId="8">
     <w:abstractNumId w:val="2"/>
   </w:num>
 </w:numbering>

</xml_diff>